<commit_message>
310723 - 17:56 - Application Updates
</commit_message>
<xml_diff>
--- a/Application/Resume/v2.0.docx
+++ b/Application/Resume/v2.0.docx
@@ -145,6 +145,13 @@
           <w:lang w:val="en-MY"/>
         </w:rPr>
       </w:r>
+      <w:r>
+        <w:rPr>
+          <w:rFonts w:ascii="Garamond" w:hAnsi="Garamond" w:cs="Garamond"/>
+          <w:b/>
+          <w:bCs/>
+        </w:rPr>
+      </w:r>
     </w:p>
     <w:p>
       <w:pPr>
@@ -245,17 +252,16 @@
       <w:r>
         <w:rPr>
           <w:rFonts w:ascii="Garamond" w:hAnsi="Garamond" w:eastAsia="Garamond" w:cs="Garamond"/>
+        </w:rPr>
+      </w:r>
+      <w:r>
+        <w:rPr>
+          <w:rFonts w:ascii="Garamond" w:hAnsi="Garamond" w:cs="Garamond"/>
           <w:b/>
           <w:bCs/>
           <w:color w:val="auto"/>
           <w:sz w:val="24"/>
           <w:szCs w:val="24"/>
-          <w:lang w:val="en-MY"/>
-        </w:rPr>
-      </w:r>
-      <w:r>
-        <w:rPr>
-          <w:rFonts w:ascii="Garamond" w:hAnsi="Garamond" w:eastAsia="Garamond" w:cs="Garamond"/>
         </w:rPr>
       </w:r>
     </w:p>
@@ -330,8 +336,8 @@
           <w:b/>
           <w:bCs/>
           <w:color w:val="auto"/>
-          <w:sz w:val="14"/>
-          <w:szCs w:val="14"/>
+          <w:sz w:val="10"/>
+          <w:szCs w:val="10"/>
           <w:highlight w:val="none"/>
         </w:rPr>
       </w:pPr>
@@ -353,8 +359,8 @@
           <w:b/>
           <w:bCs/>
           <w:color w:val="auto"/>
-          <w:sz w:val="14"/>
-          <w:szCs w:val="14"/>
+          <w:sz w:val="10"/>
+          <w:szCs w:val="10"/>
           <w:highlight w:val="none"/>
         </w:rPr>
       </w:r>
@@ -364,8 +370,8 @@
           <w:b/>
           <w:bCs/>
           <w:color w:val="auto"/>
-          <w:sz w:val="14"/>
-          <w:szCs w:val="14"/>
+          <w:sz w:val="10"/>
+          <w:szCs w:val="10"/>
           <w:highlight w:val="none"/>
         </w:rPr>
       </w:r>
@@ -1669,6 +1675,13 @@
           <w:szCs w:val="24"/>
         </w:rPr>
       </w:r>
+      <w:r>
+        <w:rPr>
+          <w:rFonts w:ascii="Garamond" w:hAnsi="Garamond" w:cs="Garamond"/>
+          <w:sz w:val="24"/>
+          <w:szCs w:val="24"/>
+        </w:rPr>
+      </w:r>
     </w:p>
     <w:p>
       <w:pPr>
@@ -1700,6 +1713,13 @@
           <w:sz w:val="24"/>
           <w:szCs w:val="24"/>
           <w:highlight w:val="none"/>
+        </w:rPr>
+      </w:r>
+      <w:r>
+        <w:rPr>
+          <w:rFonts w:ascii="Garamond" w:hAnsi="Garamond" w:cs="Garamond"/>
+          <w:sz w:val="24"/>
+          <w:szCs w:val="24"/>
         </w:rPr>
       </w:r>
     </w:p>
@@ -2032,193 +2052,171 @@
         </w:rPr>
       </w:r>
     </w:p>
-    <w:p>
-      <w:pPr>
-        <w:pStyle w:val="972"/>
-        <w:spacing w:line="252" w:lineRule="auto"/>
-        <w:tabs>
-          <w:tab w:val="left" w:pos="1660" w:leader="none"/>
-        </w:tabs>
-        <w:rPr>
-          <w:rFonts w:ascii="Garamond" w:hAnsi="Garamond" w:cs="Garamond"/>
-          <w:b/>
-          <w:bCs/>
-          <w:color w:val="ff0000"/>
-          <w:sz w:val="24"/>
-          <w:szCs w:val="24"/>
-          <w:highlight w:val="none"/>
-          <w:lang w:val="en-MY"/>
-        </w:rPr>
-      </w:pPr>
-      <w:r>
-        <w:rPr>
-          <w:rFonts w:ascii="Garamond" w:hAnsi="Garamond" w:cs="Garamond"/>
-          <w:sz w:val="20"/>
-          <w:szCs w:val="20"/>
-          <w:highlight w:val="none"/>
-          <w:lang w:val="en-MY"/>
-        </w:rPr>
-        <w:t xml:space="preserve">Techs: </w:t>
-      </w:r>
-      <w:r>
-        <w:rPr>
-          <w:rFonts w:ascii="Courier New" w:hAnsi="Courier New" w:eastAsia="Courier New" w:cs="Courier New"/>
-          <w:sz w:val="20"/>
-          <w:szCs w:val="20"/>
-          <w:highlight w:val="none"/>
-          <w:lang w:val="en-MY"/>
-        </w:rPr>
-      </w:r>
-      <w:hyperlink r:id="rId13" w:tooltip="https://redux-toolkit.js.org" w:history="1">
-        <w:r>
-          <w:rPr>
-            <w:rStyle w:val="974"/>
-            <w:rFonts w:ascii="Courier New" w:hAnsi="Courier New" w:eastAsia="Courier New" w:cs="Courier New"/>
-            <w:sz w:val="20"/>
-            <w:szCs w:val="20"/>
-            <w:highlight w:val="none"/>
-            <w:lang w:val="en-MY"/>
-          </w:rPr>
-          <w:t xml:space="preserve">Redux Toolkit</w:t>
-        </w:r>
-      </w:hyperlink>
-      <w:r>
-        <w:rPr>
-          <w:rFonts w:ascii="Courier New" w:hAnsi="Courier New" w:eastAsia="Courier New" w:cs="Courier New"/>
-          <w:sz w:val="20"/>
-          <w:szCs w:val="20"/>
-          <w:highlight w:val="none"/>
-          <w:lang w:val="en-MY"/>
-        </w:rPr>
-        <w:t xml:space="preserve">, </w:t>
-      </w:r>
-      <w:hyperlink r:id="rId14" w:tooltip="https://github.com/Tintef/react-google-places-autocomplete" w:history="1">
-        <w:r>
-          <w:rPr>
-            <w:rStyle w:val="974"/>
-            <w:rFonts w:ascii="Courier New" w:hAnsi="Courier New" w:eastAsia="Courier New" w:cs="Courier New"/>
-            <w:sz w:val="20"/>
-            <w:szCs w:val="20"/>
-            <w:highlight w:val="none"/>
-            <w:lang w:val="en-MY"/>
-          </w:rPr>
-          <w:t xml:space="preserve">Google Places Autocomplete</w:t>
-        </w:r>
-      </w:hyperlink>
-      <w:r>
-        <w:rPr>
-          <w:rFonts w:ascii="Courier New" w:hAnsi="Courier New" w:eastAsia="Courier New" w:cs="Courier New"/>
-          <w:sz w:val="20"/>
-          <w:szCs w:val="20"/>
-          <w:highlight w:val="none"/>
-          <w:lang w:val="en-MY"/>
-        </w:rPr>
-        <w:t xml:space="preserve">, </w:t>
-      </w:r>
-      <w:hyperlink r:id="rId15" w:tooltip="https://github.com/react-native-maps/react-native-maps" w:history="1">
-        <w:r>
-          <w:rPr>
-            <w:rStyle w:val="974"/>
-            <w:rFonts w:ascii="Courier New" w:hAnsi="Courier New" w:eastAsia="Courier New" w:cs="Courier New"/>
-            <w:sz w:val="20"/>
-            <w:szCs w:val="20"/>
-            <w:highlight w:val="none"/>
-            <w:lang w:val="en-MY"/>
-          </w:rPr>
-          <w:t xml:space="preserve">Maps</w:t>
-        </w:r>
-      </w:hyperlink>
-      <w:r>
-        <w:rPr>
-          <w:rFonts w:ascii="Courier New" w:hAnsi="Courier New" w:eastAsia="Courier New" w:cs="Courier New"/>
-          <w:sz w:val="20"/>
-          <w:szCs w:val="20"/>
-          <w:highlight w:val="none"/>
-          <w:lang w:val="en-MY"/>
-        </w:rPr>
-        <w:t xml:space="preserve">, </w:t>
-      </w:r>
-      <w:hyperlink r:id="rId16" w:tooltip="https://github.com/bramus/react-native-maps-directions" w:history="1">
-        <w:r>
-          <w:rPr>
-            <w:rStyle w:val="974"/>
-            <w:rFonts w:ascii="Courier New" w:hAnsi="Courier New" w:eastAsia="Courier New" w:cs="Courier New"/>
-            <w:sz w:val="20"/>
-            <w:szCs w:val="20"/>
-            <w:highlight w:val="none"/>
-            <w:lang w:val="en-MY"/>
-          </w:rPr>
-          <w:t xml:space="preserve">Maps Directions</w:t>
-        </w:r>
-      </w:hyperlink>
-      <w:r>
-        <w:rPr>
-          <w:rFonts w:ascii="Courier New" w:hAnsi="Courier New" w:eastAsia="Courier New" w:cs="Courier New"/>
-          <w:sz w:val="20"/>
-          <w:szCs w:val="20"/>
-          <w:highlight w:val="none"/>
-          <w:lang w:val="en-MY"/>
-        </w:rPr>
-        <w:t xml:space="preserve">, &amp; </w:t>
-      </w:r>
-      <w:hyperlink r:id="rId17" w:tooltip="https://github.com/gorhom/react-native-bottom-sheet" w:history="1">
-        <w:r>
-          <w:rPr>
-            <w:rStyle w:val="974"/>
-            <w:rFonts w:ascii="Courier New" w:hAnsi="Courier New" w:eastAsia="Courier New" w:cs="Courier New"/>
-            <w:sz w:val="20"/>
-            <w:szCs w:val="20"/>
-            <w:highlight w:val="none"/>
-            <w:lang w:val="en-MY"/>
-          </w:rPr>
-          <w:t xml:space="preserve">BottomSheet</w:t>
-        </w:r>
-      </w:hyperlink>
-      <w:r>
-        <w:rPr>
-          <w:rFonts w:ascii="Courier New" w:hAnsi="Courier New" w:eastAsia="Courier New" w:cs="Courier New"/>
-          <w:sz w:val="20"/>
-          <w:szCs w:val="20"/>
-          <w:highlight w:val="none"/>
-          <w:lang w:val="en-MY"/>
-        </w:rPr>
-        <w:t xml:space="preserve">.</w:t>
-      </w:r>
-      <w:r>
-        <w:rPr>
-          <w:rFonts w:ascii="Courier New" w:hAnsi="Courier New" w:eastAsia="Courier New" w:cs="Courier New"/>
-          <w:sz w:val="22"/>
-          <w:szCs w:val="22"/>
-          <w:highlight w:val="none"/>
-          <w:lang w:val="en-MY"/>
-        </w:rPr>
-        <w:t xml:space="preserve"> </w:t>
-      </w:r>
-      <w:r>
-        <w:rPr>
-          <w:rFonts w:ascii="Garamond" w:hAnsi="Garamond" w:cs="Garamond"/>
-          <w:b/>
-          <w:bCs/>
-          <w:color w:val="ff0000"/>
-          <w:sz w:val="24"/>
-          <w:szCs w:val="24"/>
-          <w:highlight w:val="none"/>
-          <w:lang w:val="en-MY"/>
-        </w:rPr>
-      </w:r>
-      <w:r>
-        <w:rPr>
-          <w:rFonts w:ascii="Garamond" w:hAnsi="Garamond" w:cs="Garamond"/>
-          <w:b/>
-          <w:bCs/>
-          <w:color w:val="ff0000"/>
-          <w:sz w:val="24"/>
-          <w:szCs w:val="24"/>
-          <w:highlight w:val="none"/>
-          <w:lang w:val="en-MY"/>
-        </w:rPr>
-      </w:r>
-    </w:p>
+    <w:tbl>
+      <w:tblPr>
+        <w:tblStyle w:val="825"/>
+        <w:tblW w:w="0" w:type="auto"/>
+        <w:tblLayout w:type="fixed"/>
+        <w:tblLook w:val="04A0" w:firstRow="1" w:lastRow="0" w:firstColumn="1" w:lastColumn="0" w:noHBand="0" w:noVBand="1"/>
+      </w:tblPr>
+      <w:tblGrid>
+        <w:gridCol w:w="8918"/>
+        <w:gridCol w:w="1882"/>
+      </w:tblGrid>
+      <w:tr>
+        <w:trPr/>
+        <w:tc>
+          <w:tcPr>
+            <w:tcBorders>
+              <w:top w:val="none" w:color="000000" w:sz="4" w:space="0"/>
+              <w:left w:val="none" w:color="000000" w:sz="4" w:space="0"/>
+              <w:bottom w:val="none" w:color="000000" w:sz="4" w:space="0"/>
+              <w:right w:val="none" w:color="000000" w:sz="4" w:space="0"/>
+            </w:tcBorders>
+            <w:tcW w:w="8918" w:type="dxa"/>
+            <w:textDirection w:val="lrTb"/>
+            <w:noWrap w:val="false"/>
+          </w:tcPr>
+          <w:p>
+            <w:pPr>
+              <w:pStyle w:val="972"/>
+              <w:spacing w:line="252" w:lineRule="auto"/>
+              <w:tabs>
+                <w:tab w:val="left" w:pos="1660" w:leader="none"/>
+              </w:tabs>
+              <w:rPr>
+                <w:rFonts w:ascii="Garamond" w:hAnsi="Garamond" w:cs="Garamond"/>
+                <w:sz w:val="24"/>
+                <w:szCs w:val="24"/>
+                <w:highlight w:val="none"/>
+              </w:rPr>
+            </w:pPr>
+            <w:r>
+              <w:rPr>
+                <w:rFonts w:ascii="Garamond" w:hAnsi="Garamond" w:cs="Garamond"/>
+                <w:sz w:val="24"/>
+                <w:szCs w:val="24"/>
+                <w:highlight w:val="none"/>
+              </w:rPr>
+            </w:r>
+            <w:r>
+              <w:rPr>
+                <w:rFonts w:ascii="Garamond" w:hAnsi="Garamond" w:cs="Garamond"/>
+                <w:sz w:val="20"/>
+                <w:szCs w:val="20"/>
+                <w:highlight w:val="none"/>
+                <w:lang w:val="en-MY"/>
+              </w:rPr>
+              <w:t xml:space="preserve">Techs: </w:t>
+            </w:r>
+            <w:r>
+              <w:rPr>
+                <w:rFonts w:ascii="Courier New" w:hAnsi="Courier New" w:eastAsia="Courier New" w:cs="Courier New"/>
+                <w:sz w:val="18"/>
+                <w:szCs w:val="18"/>
+                <w:highlight w:val="none"/>
+                <w:lang w:val="en-MY"/>
+              </w:rPr>
+              <w:t xml:space="preserve">Redux Toolkit, Google Places Autocomplete, Maps, Directions, &amp; BottomSheet. </w:t>
+            </w:r>
+            <w:r>
+              <w:rPr>
+                <w:rFonts w:ascii="Garamond" w:hAnsi="Garamond" w:cs="Garamond"/>
+                <w:sz w:val="24"/>
+                <w:szCs w:val="24"/>
+                <w:highlight w:val="none"/>
+              </w:rPr>
+            </w:r>
+            <w:r>
+              <w:rPr>
+                <w:rFonts w:ascii="Garamond" w:hAnsi="Garamond" w:cs="Garamond"/>
+                <w:sz w:val="24"/>
+                <w:szCs w:val="24"/>
+                <w:highlight w:val="none"/>
+              </w:rPr>
+            </w:r>
+          </w:p>
+        </w:tc>
+        <w:tc>
+          <w:tcPr>
+            <w:tcBorders>
+              <w:top w:val="none" w:color="000000" w:sz="4" w:space="0"/>
+              <w:left w:val="none" w:color="000000" w:sz="4" w:space="0"/>
+              <w:bottom w:val="none" w:color="000000" w:sz="4" w:space="0"/>
+              <w:right w:val="none" w:color="000000" w:sz="4" w:space="0"/>
+            </w:tcBorders>
+            <w:tcW w:w="1882" w:type="dxa"/>
+            <w:textDirection w:val="lrTb"/>
+            <w:noWrap w:val="false"/>
+          </w:tcPr>
+          <w:p>
+            <w:pPr>
+              <w:pStyle w:val="972"/>
+              <w:jc w:val="both"/>
+              <w:spacing w:after="3" w:line="252" w:lineRule="auto"/>
+              <w:rPr>
+                <w:rFonts w:ascii="Garamond" w:hAnsi="Garamond" w:cs="Garamond"/>
+                <w:color w:val="auto"/>
+                <w:sz w:val="24"/>
+                <w:szCs w:val="24"/>
+                <w:highlight w:val="none"/>
+                <w:lang w:val="en-MY"/>
+              </w:rPr>
+            </w:pPr>
+            <w:r>
+              <w:rPr>
+                <w:rFonts w:ascii="Garamond" w:hAnsi="Garamond" w:cs="Garamond"/>
+                <w:color w:val="auto"/>
+                <w:sz w:val="24"/>
+                <w:szCs w:val="24"/>
+                <w:highlight w:val="none"/>
+                <w:lang w:val="en-MY"/>
+              </w:rPr>
+            </w:r>
+            <w:r>
+              <w:rPr>
+                <w:rFonts w:ascii="Courier New" w:hAnsi="Courier New" w:eastAsia="Courier New" w:cs="Courier New"/>
+                <w:sz w:val="20"/>
+                <w:szCs w:val="20"/>
+                <w:highlight w:val="none"/>
+                <w:lang w:val="en-MY"/>
+              </w:rPr>
+            </w:r>
+            <w:hyperlink r:id="rId13" w:tooltip="https://github.com/Heeuul/LastMinute" w:history="1">
+              <w:r>
+                <w:rPr>
+                  <w:rStyle w:val="974"/>
+                  <w:rFonts w:ascii="Courier New" w:hAnsi="Courier New" w:eastAsia="Courier New" w:cs="Courier New"/>
+                  <w:sz w:val="20"/>
+                  <w:szCs w:val="20"/>
+                  <w:highlight w:val="none"/>
+                  <w:lang w:val="en-MY"/>
+                </w:rPr>
+                <w:t xml:space="preserve">[Source Code]</w:t>
+              </w:r>
+            </w:hyperlink>
+            <w:r>
+              <w:rPr>
+                <w:rFonts w:ascii="Garamond" w:hAnsi="Garamond" w:cs="Garamond"/>
+                <w:sz w:val="24"/>
+                <w:szCs w:val="24"/>
+                <w:highlight w:val="none"/>
+              </w:rPr>
+            </w:r>
+            <w:r>
+              <w:rPr>
+                <w:rFonts w:ascii="Garamond" w:hAnsi="Garamond" w:cs="Garamond"/>
+                <w:color w:val="auto"/>
+                <w:sz w:val="24"/>
+                <w:szCs w:val="24"/>
+                <w:highlight w:val="none"/>
+                <w:lang w:val="en-MY"/>
+              </w:rPr>
+            </w:r>
+          </w:p>
+        </w:tc>
+      </w:tr>
+    </w:tbl>
     <w:p>
       <w:pPr>
         <w:pStyle w:val="972"/>
@@ -2230,6 +2228,7 @@
           <w:sz w:val="24"/>
           <w:szCs w:val="24"/>
           <w:highlight w:val="none"/>
+          <w:lang w:val="en-MY"/>
         </w:rPr>
       </w:pPr>
       <w:r>
@@ -2284,278 +2283,203 @@
           <w:sz w:val="24"/>
           <w:szCs w:val="24"/>
           <w:highlight w:val="none"/>
+          <w:lang w:val="en-MY"/>
         </w:rPr>
       </w:r>
     </w:p>
-    <w:p>
-      <w:pPr>
-        <w:pStyle w:val="972"/>
-        <w:ind w:left="0" w:firstLine="0"/>
-        <w:jc w:val="both"/>
-        <w:spacing w:after="3" w:line="252" w:lineRule="auto"/>
-        <w:rPr>
-          <w:rFonts w:ascii="Courier New" w:hAnsi="Courier New" w:cs="Courier New"/>
-          <w:b/>
-          <w:bCs/>
-          <w:i/>
-          <w:color w:val="auto"/>
-          <w:sz w:val="20"/>
-          <w:szCs w:val="20"/>
-          <w:u w:val="single"/>
-        </w:rPr>
-      </w:pPr>
-      <w:r>
-        <w:rPr>
-          <w:rFonts w:ascii="Garamond" w:hAnsi="Garamond" w:cs="Garamond"/>
-          <w:i w:val="0"/>
-          <w:iCs w:val="0"/>
-          <w:color w:val="auto"/>
-          <w:sz w:val="20"/>
-          <w:szCs w:val="20"/>
-          <w:u w:val="none"/>
-          <w:lang w:val="en-MY"/>
-        </w:rPr>
-        <w:t xml:space="preserve">Techs:</w:t>
-      </w:r>
-      <w:r>
-        <w:rPr>
-          <w:rFonts w:ascii="Garamond" w:hAnsi="Garamond" w:cs="Garamond"/>
-          <w:i/>
-          <w:iCs/>
-          <w:color w:val="auto"/>
-          <w:sz w:val="20"/>
-          <w:szCs w:val="20"/>
-          <w:u w:val="none"/>
-          <w:lang w:val="en-MY"/>
-        </w:rPr>
-        <w:t xml:space="preserve"> </w:t>
-      </w:r>
-      <w:r>
-        <w:rPr>
-          <w:rFonts w:ascii="Courier New" w:hAnsi="Courier New" w:cs="Courier New"/>
-          <w:i/>
-          <w:iCs/>
-          <w:color w:val="auto"/>
-          <w:sz w:val="20"/>
-          <w:szCs w:val="20"/>
-          <w:u w:val="none"/>
-          <w:lang w:val="en-MY"/>
-        </w:rPr>
-      </w:r>
-      <w:hyperlink r:id="rId18" w:tooltip="https://www.sanity.io" w:history="1">
-        <w:r>
-          <w:rPr>
-            <w:rStyle w:val="974"/>
-            <w:rFonts w:ascii="Courier New" w:hAnsi="Courier New" w:cs="Courier New"/>
-            <w:i/>
-            <w:iCs/>
-            <w:sz w:val="20"/>
-            <w:szCs w:val="20"/>
-            <w:lang w:val="en-MY"/>
-          </w:rPr>
-          <w:t xml:space="preserve">Sanity.io</w:t>
-        </w:r>
-      </w:hyperlink>
-      <w:r>
-        <w:rPr>
-          <w:rFonts w:ascii="Courier New" w:hAnsi="Courier New" w:cs="Courier New"/>
-          <w:i/>
-          <w:iCs/>
-          <w:color w:val="auto"/>
-          <w:sz w:val="20"/>
-          <w:szCs w:val="20"/>
-          <w:u w:val="none"/>
-          <w:lang w:val="en-MY"/>
-        </w:rPr>
-        <w:t xml:space="preserve">, </w:t>
-      </w:r>
-      <w:hyperlink r:id="rId19" w:tooltip="https://redux-toolkit.js.org" w:history="1">
-        <w:r>
-          <w:rPr>
-            <w:rStyle w:val="974"/>
-            <w:rFonts w:ascii="Courier New" w:hAnsi="Courier New" w:cs="Courier New"/>
-            <w:i/>
-            <w:iCs/>
-            <w:sz w:val="20"/>
-            <w:szCs w:val="20"/>
-            <w:lang w:val="en-MY"/>
-          </w:rPr>
-          <w:t xml:space="preserve">Redux Toolkit</w:t>
-        </w:r>
-      </w:hyperlink>
-      <w:r>
-        <w:rPr>
-          <w:rFonts w:ascii="Courier New" w:hAnsi="Courier New" w:cs="Courier New"/>
-          <w:i/>
-          <w:iCs/>
-          <w:color w:val="auto"/>
-          <w:sz w:val="20"/>
-          <w:szCs w:val="20"/>
-          <w:u w:val="none"/>
-          <w:lang w:val="en-MY"/>
-        </w:rPr>
-        <w:t xml:space="preserve">, </w:t>
-      </w:r>
-      <w:hyperlink r:id="rId20" w:tooltip="https://github.com/xDae/react-currency-formatter" w:history="1">
-        <w:r>
-          <w:rPr>
-            <w:rStyle w:val="974"/>
-            <w:rFonts w:ascii="Courier New" w:hAnsi="Courier New" w:cs="Courier New"/>
-            <w:i/>
-            <w:iCs/>
-            <w:sz w:val="20"/>
-            <w:szCs w:val="20"/>
-            <w:lang w:val="en-MY"/>
-          </w:rPr>
-          <w:t xml:space="preserve">Currency Formatter</w:t>
-        </w:r>
-      </w:hyperlink>
-      <w:r>
-        <w:rPr>
-          <w:rFonts w:ascii="Courier New" w:hAnsi="Courier New" w:cs="Courier New"/>
-          <w:i/>
-          <w:iCs/>
-          <w:color w:val="auto"/>
-          <w:sz w:val="20"/>
-          <w:szCs w:val="20"/>
-          <w:u w:val="none"/>
-          <w:lang w:val="en-MY"/>
-        </w:rPr>
-        <w:t xml:space="preserve">, </w:t>
-      </w:r>
-      <w:hyperlink r:id="rId21" w:tooltip="https://github.com/oblador/react-native-animatable" w:history="1">
-        <w:r>
-          <w:rPr>
-            <w:rStyle w:val="974"/>
-            <w:rFonts w:ascii="Courier New" w:hAnsi="Courier New" w:cs="Courier New"/>
-            <w:i/>
-            <w:iCs/>
-            <w:sz w:val="20"/>
-            <w:szCs w:val="20"/>
-            <w:lang w:val="en-MY"/>
-          </w:rPr>
-          <w:t xml:space="preserve">Animatable</w:t>
-        </w:r>
-      </w:hyperlink>
-      <w:r>
-        <w:rPr>
-          <w:rFonts w:ascii="Courier New" w:hAnsi="Courier New" w:cs="Courier New"/>
-          <w:i/>
-          <w:iCs/>
-          <w:color w:val="auto"/>
-          <w:sz w:val="20"/>
-          <w:szCs w:val="20"/>
-          <w:u w:val="none"/>
-          <w:lang w:val="en-MY"/>
-        </w:rPr>
-        <w:t xml:space="preserve">, </w:t>
-      </w:r>
-      <w:hyperlink r:id="rId22" w:tooltip="https://github.com/oblador/react-native-progress" w:history="1">
-        <w:r>
-          <w:rPr>
-            <w:rStyle w:val="974"/>
-            <w:rFonts w:ascii="Courier New" w:hAnsi="Courier New" w:cs="Courier New"/>
-            <w:i/>
-            <w:iCs/>
-            <w:sz w:val="20"/>
-            <w:szCs w:val="20"/>
-            <w:lang w:val="en-MY"/>
-          </w:rPr>
-          <w:t xml:space="preserve">Progress</w:t>
-        </w:r>
-      </w:hyperlink>
-      <w:r>
-        <w:rPr>
-          <w:rFonts w:ascii="Courier New" w:hAnsi="Courier New" w:cs="Courier New"/>
-          <w:i/>
-          <w:iCs/>
-          <w:color w:val="auto"/>
-          <w:sz w:val="20"/>
-          <w:szCs w:val="20"/>
-          <w:u w:val="none"/>
-          <w:lang w:val="en-MY"/>
-        </w:rPr>
-        <w:t xml:space="preserve">, </w:t>
-      </w:r>
-      <w:hyperlink r:id="rId23" w:tooltip="https://github.com/react-native-maps/react-native-maps" w:history="1">
-        <w:r>
-          <w:rPr>
-            <w:rStyle w:val="974"/>
-            <w:rFonts w:ascii="Courier New" w:hAnsi="Courier New" w:cs="Courier New"/>
-            <w:i/>
-            <w:iCs/>
-            <w:sz w:val="20"/>
-            <w:szCs w:val="20"/>
-            <w:lang w:val="en-MY"/>
-          </w:rPr>
-          <w:t xml:space="preserve">Maps</w:t>
-        </w:r>
-      </w:hyperlink>
-      <w:r>
-        <w:rPr>
-          <w:rFonts w:ascii="Courier New" w:hAnsi="Courier New" w:cs="Courier New"/>
-          <w:i/>
-          <w:iCs/>
-          <w:color w:val="auto"/>
-          <w:sz w:val="20"/>
-          <w:szCs w:val="20"/>
-          <w:u w:val="none"/>
-          <w:lang w:val="en-MY"/>
-        </w:rPr>
-        <w:t xml:space="preserve">, &amp; </w:t>
-      </w:r>
-      <w:hyperlink r:id="rId24" w:tooltip="https://www.npmjs.com/package/heroicons" w:history="1">
-        <w:r>
-          <w:rPr>
-            <w:rStyle w:val="974"/>
-            <w:rFonts w:ascii="Courier New" w:hAnsi="Courier New" w:cs="Courier New"/>
-            <w:i/>
-            <w:iCs/>
-            <w:sz w:val="20"/>
-            <w:szCs w:val="20"/>
-            <w:lang w:val="en-MY"/>
-          </w:rPr>
-          <w:t xml:space="preserve">Heroicons</w:t>
-        </w:r>
-      </w:hyperlink>
-      <w:r>
-        <w:rPr>
-          <w:rFonts w:ascii="Courier New" w:hAnsi="Courier New" w:cs="Courier New"/>
-          <w:i/>
-          <w:iCs/>
-          <w:color w:val="auto"/>
-          <w:sz w:val="20"/>
-          <w:szCs w:val="20"/>
-          <w:u w:val="none"/>
-          <w:lang w:val="en-MY"/>
-        </w:rPr>
-        <w:t xml:space="preserve">. </w:t>
-      </w:r>
-      <w:r>
-        <w:rPr>
-          <w:rFonts w:ascii="Courier New" w:hAnsi="Courier New" w:cs="Courier New"/>
-          <w:b/>
-          <w:bCs/>
-          <w:i/>
-          <w:color w:val="auto"/>
-          <w:sz w:val="20"/>
-          <w:szCs w:val="20"/>
-          <w:u w:val="single"/>
-        </w:rPr>
-      </w:r>
-      <w:r>
-        <w:rPr>
-          <w:rFonts w:ascii="Courier New" w:hAnsi="Courier New" w:cs="Courier New"/>
-          <w:b/>
-          <w:bCs/>
-          <w:i/>
-          <w:color w:val="auto"/>
-          <w:sz w:val="20"/>
-          <w:szCs w:val="20"/>
-          <w:u w:val="single"/>
-        </w:rPr>
-      </w:r>
-    </w:p>
+    <w:tbl>
+      <w:tblPr>
+        <w:tblStyle w:val="825"/>
+        <w:tblW w:w="0" w:type="auto"/>
+        <w:tblLayout w:type="fixed"/>
+        <w:tblLook w:val="04A0" w:firstRow="1" w:lastRow="0" w:firstColumn="1" w:lastColumn="0" w:noHBand="0" w:noVBand="1"/>
+      </w:tblPr>
+      <w:tblGrid>
+        <w:gridCol w:w="8918"/>
+        <w:gridCol w:w="1882"/>
+      </w:tblGrid>
+      <w:tr>
+        <w:trPr/>
+        <w:tc>
+          <w:tcPr>
+            <w:tcBorders>
+              <w:top w:val="none" w:color="000000" w:sz="4" w:space="0"/>
+              <w:left w:val="none" w:color="000000" w:sz="4" w:space="0"/>
+              <w:bottom w:val="none" w:color="000000" w:sz="4" w:space="0"/>
+              <w:right w:val="none" w:color="000000" w:sz="4" w:space="0"/>
+            </w:tcBorders>
+            <w:tcW w:w="8918" w:type="dxa"/>
+            <w:textDirection w:val="lrTb"/>
+            <w:noWrap w:val="false"/>
+          </w:tcPr>
+          <w:p>
+            <w:pPr>
+              <w:pStyle w:val="972"/>
+              <w:jc w:val="both"/>
+              <w:spacing w:after="3" w:line="240" w:lineRule="auto"/>
+              <w:rPr>
+                <w:rFonts w:ascii="Garamond" w:hAnsi="Garamond" w:cs="Garamond"/>
+                <w:color w:val="auto"/>
+                <w:sz w:val="24"/>
+                <w:szCs w:val="24"/>
+                <w:highlight w:val="none"/>
+                <w:lang w:val="en-MY"/>
+              </w:rPr>
+            </w:pPr>
+            <w:r>
+              <w:rPr>
+                <w:rFonts w:ascii="Garamond" w:hAnsi="Garamond" w:cs="Garamond"/>
+                <w:color w:val="auto"/>
+                <w:sz w:val="24"/>
+                <w:szCs w:val="24"/>
+                <w:highlight w:val="none"/>
+                <w:lang w:val="en-MY"/>
+              </w:rPr>
+            </w:r>
+            <w:r>
+              <w:rPr>
+                <w:rFonts w:ascii="Garamond" w:hAnsi="Garamond" w:cs="Garamond"/>
+                <w:i w:val="0"/>
+                <w:iCs w:val="0"/>
+                <w:color w:val="auto"/>
+                <w:sz w:val="20"/>
+                <w:szCs w:val="20"/>
+                <w:u w:val="none"/>
+                <w:lang w:val="en-MY"/>
+              </w:rPr>
+              <w:t xml:space="preserve">Techs:</w:t>
+            </w:r>
+            <w:r>
+              <w:rPr>
+                <w:rFonts w:ascii="Garamond" w:hAnsi="Garamond" w:cs="Garamond"/>
+                <w:i/>
+                <w:iCs/>
+                <w:color w:val="auto"/>
+                <w:sz w:val="20"/>
+                <w:szCs w:val="20"/>
+                <w:u w:val="none"/>
+                <w:lang w:val="en-MY"/>
+              </w:rPr>
+              <w:t xml:space="preserve"> </w:t>
+            </w:r>
+            <w:r>
+              <w:rPr>
+                <w:rFonts w:ascii="Courier New" w:hAnsi="Courier New" w:cs="Courier New"/>
+                <w:i/>
+                <w:iCs/>
+                <w:color w:val="auto"/>
+                <w:sz w:val="18"/>
+                <w:szCs w:val="18"/>
+                <w:u w:val="none"/>
+                <w:lang w:val="en-MY"/>
+              </w:rPr>
+              <w:t xml:space="preserve">Sanity.io, Redux Toolkit, Animatable, Progress, Maps, &amp; Heroicons.</w:t>
+            </w:r>
+            <w:r/>
+            <w:r>
+              <w:rPr>
+                <w:rFonts w:ascii="Garamond" w:hAnsi="Garamond" w:cs="Garamond"/>
+                <w:color w:val="auto"/>
+                <w:sz w:val="24"/>
+                <w:szCs w:val="24"/>
+                <w:highlight w:val="none"/>
+                <w:lang w:val="en-MY"/>
+              </w:rPr>
+            </w:r>
+            <w:r>
+              <w:rPr>
+                <w:rFonts w:ascii="Garamond" w:hAnsi="Garamond" w:cs="Garamond"/>
+                <w:color w:val="auto"/>
+                <w:sz w:val="24"/>
+                <w:szCs w:val="24"/>
+                <w:highlight w:val="none"/>
+                <w:lang w:val="en-MY"/>
+              </w:rPr>
+            </w:r>
+          </w:p>
+        </w:tc>
+        <w:tc>
+          <w:tcPr>
+            <w:tcBorders>
+              <w:top w:val="none" w:color="000000" w:sz="4" w:space="0"/>
+              <w:left w:val="none" w:color="000000" w:sz="4" w:space="0"/>
+              <w:bottom w:val="none" w:color="000000" w:sz="4" w:space="0"/>
+              <w:right w:val="none" w:color="000000" w:sz="4" w:space="0"/>
+            </w:tcBorders>
+            <w:tcW w:w="1882" w:type="dxa"/>
+            <w:textDirection w:val="lrTb"/>
+            <w:noWrap w:val="false"/>
+          </w:tcPr>
+          <w:p>
+            <w:pPr>
+              <w:pStyle w:val="972"/>
+              <w:jc w:val="both"/>
+              <w:spacing w:after="3" w:line="252" w:lineRule="auto"/>
+              <w:rPr>
+                <w:rFonts w:ascii="Garamond" w:hAnsi="Garamond" w:cs="Garamond"/>
+                <w:color w:val="auto"/>
+                <w:sz w:val="24"/>
+                <w:szCs w:val="24"/>
+                <w:highlight w:val="none"/>
+                <w:lang w:val="en-MY"/>
+              </w:rPr>
+            </w:pPr>
+            <w:r>
+              <w:rPr>
+                <w:rFonts w:ascii="Garamond" w:hAnsi="Garamond" w:cs="Garamond"/>
+                <w:color w:val="auto"/>
+                <w:sz w:val="24"/>
+                <w:szCs w:val="24"/>
+                <w:highlight w:val="none"/>
+                <w:lang w:val="en-MY"/>
+              </w:rPr>
+            </w:r>
+            <w:r>
+              <w:rPr>
+                <w:rFonts w:ascii="Courier New" w:hAnsi="Courier New" w:eastAsia="Courier New" w:cs="Courier New"/>
+                <w:sz w:val="20"/>
+                <w:szCs w:val="20"/>
+                <w:highlight w:val="none"/>
+                <w:lang w:val="en-MY"/>
+              </w:rPr>
+            </w:r>
+            <w:hyperlink r:id="rId14" w:tooltip="https://github.com/Heeuul/deliveroo-clone" w:history="1">
+              <w:r>
+                <w:rPr>
+                  <w:rStyle w:val="974"/>
+                  <w:rFonts w:ascii="Courier New" w:hAnsi="Courier New" w:eastAsia="Courier New" w:cs="Courier New"/>
+                  <w:sz w:val="20"/>
+                  <w:szCs w:val="20"/>
+                  <w:highlight w:val="none"/>
+                  <w:lang w:val="en-MY"/>
+                </w:rPr>
+                <w:t xml:space="preserve">[Source Code]</w:t>
+              </w:r>
+            </w:hyperlink>
+            <w:r>
+              <w:rPr>
+                <w:rFonts w:ascii="Garamond" w:hAnsi="Garamond" w:cs="Garamond"/>
+                <w:color w:val="auto"/>
+                <w:sz w:val="24"/>
+                <w:szCs w:val="24"/>
+                <w:highlight w:val="none"/>
+                <w:lang w:val="en-MY"/>
+              </w:rPr>
+            </w:r>
+            <w:r>
+              <w:rPr>
+                <w:rFonts w:ascii="Garamond" w:hAnsi="Garamond" w:cs="Garamond"/>
+                <w:color w:val="auto"/>
+                <w:sz w:val="24"/>
+                <w:szCs w:val="24"/>
+                <w:highlight w:val="none"/>
+                <w:lang w:val="en-MY"/>
+              </w:rPr>
+            </w:r>
+          </w:p>
+        </w:tc>
+      </w:tr>
+    </w:tbl>
     <w:p>
       <w:pPr>
         <w:pStyle w:val="972"/>
@@ -2568,6 +2492,7 @@
           <w:color w:val="auto"/>
           <w:sz w:val="24"/>
           <w:szCs w:val="24"/>
+          <w:highlight w:val="none"/>
         </w:rPr>
       </w:pPr>
       <w:r>
@@ -2612,225 +2537,217 @@
           <w:color w:val="auto"/>
           <w:sz w:val="24"/>
           <w:szCs w:val="24"/>
+          <w:highlight w:val="none"/>
         </w:rPr>
       </w:r>
     </w:p>
-    <w:p>
-      <w:pPr>
-        <w:pStyle w:val="972"/>
-        <w:ind w:left="0" w:firstLine="0"/>
-        <w:jc w:val="both"/>
-        <w:spacing w:after="3" w:line="252" w:lineRule="auto"/>
-        <w:rPr>
-          <w:rFonts w:ascii="Garamond" w:hAnsi="Garamond" w:cs="Garamond"/>
-          <w:b/>
-          <w:bCs/>
-          <w:i/>
-          <w:color w:val="auto"/>
-          <w:sz w:val="22"/>
-          <w:szCs w:val="22"/>
-          <w:u w:val="single"/>
-        </w:rPr>
-      </w:pPr>
-      <w:r>
-        <w:rPr>
-          <w:rFonts w:ascii="Garamond" w:hAnsi="Garamond" w:cs="Garamond"/>
-          <w:i w:val="0"/>
-          <w:iCs w:val="0"/>
-          <w:color w:val="auto"/>
-          <w:sz w:val="20"/>
-          <w:szCs w:val="20"/>
-          <w:u w:val="none"/>
-          <w:lang w:val="en-MY"/>
-        </w:rPr>
-        <w:t xml:space="preserve">Techs:</w:t>
-      </w:r>
-      <w:r>
-        <w:rPr>
-          <w:rFonts w:ascii="Garamond" w:hAnsi="Garamond" w:cs="Garamond"/>
-          <w:i/>
-          <w:iCs/>
-          <w:color w:val="auto"/>
-          <w:sz w:val="20"/>
-          <w:szCs w:val="20"/>
-          <w:u w:val="none"/>
-          <w:lang w:val="en-MY"/>
-        </w:rPr>
-        <w:t xml:space="preserve"> </w:t>
-      </w:r>
-      <w:hyperlink r:id="rId25" w:tooltip="https://www.npmjs.com/package/expo-auth-session" w:history="1">
-        <w:r>
-          <w:rPr>
-            <w:rStyle w:val="974"/>
-            <w:rFonts w:ascii="Courier New" w:hAnsi="Courier New" w:cs="Courier New"/>
-            <w:i/>
-            <w:iCs/>
-            <w:sz w:val="20"/>
-            <w:szCs w:val="20"/>
-            <w:lang w:val="en-MY"/>
-          </w:rPr>
-          <w:t xml:space="preserve">AuthSession</w:t>
-        </w:r>
-      </w:hyperlink>
-      <w:r>
-        <w:rPr>
-          <w:rFonts w:ascii="Courier New" w:hAnsi="Courier New" w:cs="Courier New"/>
-          <w:i/>
-          <w:iCs/>
-          <w:color w:val="auto"/>
-          <w:sz w:val="20"/>
-          <w:szCs w:val="20"/>
-          <w:u w:val="none"/>
-          <w:lang w:val="en-MY"/>
-        </w:rPr>
-        <w:t xml:space="preserve">, </w:t>
-      </w:r>
-      <w:hyperlink r:id="rId26" w:tooltip="https://firebase.google.com/docs/auth" w:history="1">
-        <w:r>
-          <w:rPr>
-            <w:rStyle w:val="974"/>
-            <w:rFonts w:ascii="Courier New" w:hAnsi="Courier New" w:cs="Courier New"/>
-            <w:i/>
-            <w:iCs/>
-            <w:sz w:val="20"/>
-            <w:szCs w:val="20"/>
-            <w:lang w:val="en-MY"/>
-          </w:rPr>
-          <w:t xml:space="preserve">Firebase Authentication</w:t>
-        </w:r>
-      </w:hyperlink>
-      <w:r>
-        <w:rPr>
-          <w:rFonts w:ascii="Courier New" w:hAnsi="Courier New" w:cs="Courier New"/>
-          <w:i/>
-          <w:iCs/>
-          <w:color w:val="auto"/>
-          <w:sz w:val="20"/>
-          <w:szCs w:val="20"/>
-          <w:u w:val="none"/>
-          <w:lang w:val="en-MY"/>
-        </w:rPr>
-        <w:t xml:space="preserve">, </w:t>
-      </w:r>
-      <w:hyperlink r:id="rId27" w:tooltip="https://firebase.google.com/docs/firestore" w:history="1">
-        <w:r>
-          <w:rPr>
-            <w:rStyle w:val="974"/>
-            <w:rFonts w:ascii="Courier New" w:hAnsi="Courier New" w:cs="Courier New"/>
-            <w:i/>
-            <w:iCs/>
-            <w:sz w:val="20"/>
-            <w:szCs w:val="20"/>
-            <w:lang w:val="en-MY"/>
-          </w:rPr>
-          <w:t xml:space="preserve">Firebase Firestore</w:t>
-        </w:r>
-      </w:hyperlink>
-      <w:r>
-        <w:rPr>
-          <w:rFonts w:ascii="Courier New" w:hAnsi="Courier New" w:cs="Courier New"/>
-          <w:i/>
-          <w:iCs/>
-          <w:color w:val="auto"/>
-          <w:sz w:val="20"/>
-          <w:szCs w:val="20"/>
-          <w:u w:val="none"/>
-          <w:lang w:val="en-MY"/>
-        </w:rPr>
-        <w:t xml:space="preserve">, </w:t>
-      </w:r>
-      <w:hyperlink r:id="rId28" w:tooltip="https://github.com/webraptor/react-native-deck-swiper" w:history="1">
-        <w:r>
-          <w:rPr>
-            <w:rStyle w:val="974"/>
-            <w:rFonts w:ascii="Courier New" w:hAnsi="Courier New" w:cs="Courier New"/>
-            <w:i/>
-            <w:iCs/>
-            <w:sz w:val="20"/>
-            <w:szCs w:val="20"/>
-            <w:lang w:val="en-MY"/>
-          </w:rPr>
-          <w:t xml:space="preserve">Deck-Swiper</w:t>
-        </w:r>
-      </w:hyperlink>
-      <w:r>
-        <w:rPr>
-          <w:rFonts w:ascii="Courier New" w:hAnsi="Courier New" w:cs="Courier New"/>
-          <w:i/>
-          <w:iCs/>
-          <w:color w:val="auto"/>
-          <w:sz w:val="20"/>
-          <w:szCs w:val="20"/>
-          <w:u w:val="none"/>
-          <w:lang w:val="en-MY"/>
-        </w:rPr>
-        <w:t xml:space="preserve">, &amp; </w:t>
-      </w:r>
-      <w:hyperlink r:id="rId29" w:tooltip="https://github.com/expo/eas-cli" w:history="1">
-        <w:r>
-          <w:rPr>
-            <w:rStyle w:val="974"/>
-            <w:rFonts w:ascii="Courier New" w:hAnsi="Courier New" w:cs="Courier New"/>
-            <w:i/>
-            <w:iCs/>
-            <w:sz w:val="20"/>
-            <w:szCs w:val="20"/>
-            <w:lang w:val="en-MY"/>
-          </w:rPr>
-          <w:t xml:space="preserve">EAS</w:t>
-        </w:r>
-      </w:hyperlink>
-      <w:r>
-        <w:rPr>
-          <w:rFonts w:ascii="Courier New" w:hAnsi="Courier New" w:cs="Courier New"/>
-          <w:i/>
-          <w:iCs/>
-          <w:color w:val="auto"/>
-          <w:sz w:val="20"/>
-          <w:szCs w:val="20"/>
-          <w:u w:val="none"/>
-          <w:lang w:val="en-MY"/>
-        </w:rPr>
-        <w:t xml:space="preserve">.</w:t>
-      </w:r>
-      <w:r>
-        <w:rPr>
-          <w:rFonts w:ascii="Garamond" w:hAnsi="Garamond" w:cs="Garamond"/>
-          <w:i/>
-          <w:iCs/>
-          <w:color w:val="auto"/>
-          <w:sz w:val="20"/>
-          <w:szCs w:val="20"/>
-          <w:u w:val="none"/>
-          <w:lang w:val="en-MY"/>
-        </w:rPr>
-        <w:t xml:space="preserve"> </w:t>
-      </w:r>
-      <w:r>
-        <w:rPr>
-          <w:rFonts w:ascii="Garamond" w:hAnsi="Garamond" w:cs="Garamond"/>
-          <w:b/>
-          <w:bCs/>
-          <w:i/>
-          <w:color w:val="auto"/>
-          <w:sz w:val="22"/>
-          <w:szCs w:val="22"/>
-          <w:u w:val="single"/>
-        </w:rPr>
-      </w:r>
-      <w:r>
-        <w:rPr>
-          <w:rFonts w:ascii="Garamond" w:hAnsi="Garamond" w:cs="Garamond"/>
-          <w:b/>
-          <w:bCs/>
-          <w:i/>
-          <w:color w:val="auto"/>
-          <w:sz w:val="22"/>
-          <w:szCs w:val="22"/>
-          <w:u w:val="single"/>
-        </w:rPr>
-      </w:r>
-    </w:p>
+    <w:tbl>
+      <w:tblPr>
+        <w:tblStyle w:val="825"/>
+        <w:tblW w:w="0" w:type="auto"/>
+        <w:tblLayout w:type="fixed"/>
+        <w:tblLook w:val="04A0" w:firstRow="1" w:lastRow="0" w:firstColumn="1" w:lastColumn="0" w:noHBand="0" w:noVBand="1"/>
+      </w:tblPr>
+      <w:tblGrid>
+        <w:gridCol w:w="8918"/>
+        <w:gridCol w:w="1882"/>
+      </w:tblGrid>
+      <w:tr>
+        <w:trPr/>
+        <w:tc>
+          <w:tcPr>
+            <w:tcBorders>
+              <w:top w:val="none" w:color="000000" w:sz="4" w:space="0"/>
+              <w:left w:val="none" w:color="000000" w:sz="4" w:space="0"/>
+              <w:bottom w:val="none" w:color="000000" w:sz="4" w:space="0"/>
+              <w:right w:val="none" w:color="000000" w:sz="4" w:space="0"/>
+            </w:tcBorders>
+            <w:tcW w:w="8918" w:type="dxa"/>
+            <w:textDirection w:val="lrTb"/>
+            <w:noWrap w:val="false"/>
+          </w:tcPr>
+          <w:p>
+            <w:pPr>
+              <w:pStyle w:val="972"/>
+              <w:jc w:val="both"/>
+              <w:spacing w:after="3" w:line="252" w:lineRule="auto"/>
+              <w:rPr>
+                <w:rFonts w:ascii="Garamond" w:hAnsi="Garamond" w:cs="Garamond"/>
+                <w:b w:val="0"/>
+                <w:bCs w:val="0"/>
+                <w:color w:val="auto"/>
+                <w:sz w:val="24"/>
+                <w:szCs w:val="24"/>
+                <w:highlight w:val="none"/>
+              </w:rPr>
+            </w:pPr>
+            <w:r>
+              <w:rPr>
+                <w:rFonts w:ascii="Garamond" w:hAnsi="Garamond" w:cs="Garamond"/>
+                <w:b w:val="0"/>
+                <w:bCs w:val="0"/>
+                <w:color w:val="auto"/>
+                <w:sz w:val="24"/>
+                <w:szCs w:val="24"/>
+                <w:highlight w:val="none"/>
+              </w:rPr>
+            </w:r>
+            <w:r>
+              <w:rPr>
+                <w:rFonts w:ascii="Garamond" w:hAnsi="Garamond" w:cs="Garamond"/>
+                <w:i w:val="0"/>
+                <w:iCs w:val="0"/>
+                <w:color w:val="auto"/>
+                <w:sz w:val="20"/>
+                <w:szCs w:val="20"/>
+                <w:u w:val="none"/>
+                <w:lang w:val="en-MY"/>
+              </w:rPr>
+              <w:t xml:space="preserve">Techs:</w:t>
+            </w:r>
+            <w:r>
+              <w:rPr>
+                <w:lang w:val="en-MY"/>
+              </w:rPr>
+              <w:t xml:space="preserve"> </w:t>
+            </w:r>
+            <w:r>
+              <w:rPr>
+                <w:rFonts w:ascii="Courier New" w:hAnsi="Courier New" w:eastAsia="Courier New" w:cs="Courier New"/>
+                <w:sz w:val="18"/>
+                <w:szCs w:val="18"/>
+                <w:lang w:val="en-MY"/>
+              </w:rPr>
+              <w:t xml:space="preserve">AuthSession, Firebase Authentication, Firestore, Deck-Swiper, &amp; EAS. </w:t>
+            </w:r>
+            <w:r/>
+            <w:r>
+              <w:rPr>
+                <w:rFonts w:ascii="Garamond" w:hAnsi="Garamond" w:cs="Garamond"/>
+                <w:b w:val="0"/>
+                <w:bCs w:val="0"/>
+                <w:color w:val="auto"/>
+                <w:sz w:val="24"/>
+                <w:szCs w:val="24"/>
+                <w:highlight w:val="none"/>
+              </w:rPr>
+            </w:r>
+            <w:r>
+              <w:rPr>
+                <w:rFonts w:ascii="Garamond" w:hAnsi="Garamond" w:cs="Garamond"/>
+                <w:b w:val="0"/>
+                <w:bCs w:val="0"/>
+                <w:color w:val="auto"/>
+                <w:sz w:val="24"/>
+                <w:szCs w:val="24"/>
+                <w:highlight w:val="none"/>
+              </w:rPr>
+            </w:r>
+          </w:p>
+        </w:tc>
+        <w:tc>
+          <w:tcPr>
+            <w:tcBorders>
+              <w:top w:val="none" w:color="000000" w:sz="4" w:space="0"/>
+              <w:left w:val="none" w:color="000000" w:sz="4" w:space="0"/>
+              <w:bottom w:val="none" w:color="000000" w:sz="4" w:space="0"/>
+              <w:right w:val="none" w:color="000000" w:sz="4" w:space="0"/>
+            </w:tcBorders>
+            <w:tcW w:w="1882" w:type="dxa"/>
+            <w:textDirection w:val="lrTb"/>
+            <w:noWrap w:val="false"/>
+          </w:tcPr>
+          <w:p>
+            <w:pPr>
+              <w:pStyle w:val="972"/>
+              <w:jc w:val="both"/>
+              <w:spacing w:after="3" w:line="252" w:lineRule="auto"/>
+              <w:rPr>
+                <w:rFonts w:ascii="Garamond" w:hAnsi="Garamond" w:cs="Garamond"/>
+                <w:b w:val="0"/>
+                <w:bCs w:val="0"/>
+                <w:color w:val="auto"/>
+                <w:sz w:val="24"/>
+                <w:szCs w:val="24"/>
+                <w:highlight w:val="none"/>
+              </w:rPr>
+            </w:pPr>
+            <w:r>
+              <w:rPr>
+                <w:rFonts w:ascii="Garamond" w:hAnsi="Garamond" w:cs="Garamond"/>
+                <w:b w:val="0"/>
+                <w:bCs w:val="0"/>
+                <w:color w:val="auto"/>
+                <w:sz w:val="24"/>
+                <w:szCs w:val="24"/>
+                <w:highlight w:val="none"/>
+              </w:rPr>
+            </w:r>
+            <w:r>
+              <w:rPr>
+                <w:rFonts w:ascii="Courier New" w:hAnsi="Courier New" w:eastAsia="Courier New" w:cs="Courier New"/>
+                <w:sz w:val="20"/>
+                <w:szCs w:val="20"/>
+                <w:highlight w:val="none"/>
+                <w:lang w:val="en-MY"/>
+              </w:rPr>
+            </w:r>
+            <w:hyperlink r:id="rId15" w:tooltip="https://github.com/Heeuul/tinder-clone" w:history="1">
+              <w:r>
+                <w:rPr>
+                  <w:rStyle w:val="974"/>
+                  <w:rFonts w:ascii="Courier New" w:hAnsi="Courier New" w:eastAsia="Courier New" w:cs="Courier New"/>
+                  <w:sz w:val="20"/>
+                  <w:szCs w:val="20"/>
+                  <w:highlight w:val="none"/>
+                  <w:lang w:val="en-MY"/>
+                </w:rPr>
+                <w:t xml:space="preserve">[Source Code]</w:t>
+              </w:r>
+              <w:r>
+                <w:rPr>
+                  <w:rStyle w:val="974"/>
+                </w:rPr>
+              </w:r>
+              <w:r>
+                <w:rPr>
+                  <w:rStyle w:val="974"/>
+                  <w:rFonts w:ascii="Garamond" w:hAnsi="Garamond" w:cs="Garamond"/>
+                  <w:b w:val="0"/>
+                  <w:bCs w:val="0"/>
+                  <w:sz w:val="24"/>
+                  <w:szCs w:val="24"/>
+                  <w:highlight w:val="none"/>
+                </w:rPr>
+              </w:r>
+              <w:r>
+                <w:rPr>
+                  <w:rStyle w:val="974"/>
+                  <w:rFonts w:ascii="Garamond" w:hAnsi="Garamond" w:cs="Garamond"/>
+                  <w:b w:val="0"/>
+                  <w:bCs w:val="0"/>
+                  <w:sz w:val="24"/>
+                  <w:szCs w:val="24"/>
+                  <w:highlight w:val="none"/>
+                </w:rPr>
+              </w:r>
+            </w:hyperlink>
+            <w:r/>
+            <w:r>
+              <w:rPr>
+                <w:rFonts w:ascii="Garamond" w:hAnsi="Garamond" w:cs="Garamond"/>
+                <w:b w:val="0"/>
+                <w:bCs w:val="0"/>
+                <w:color w:val="auto"/>
+                <w:sz w:val="24"/>
+                <w:szCs w:val="24"/>
+                <w:highlight w:val="none"/>
+              </w:rPr>
+            </w:r>
+          </w:p>
+        </w:tc>
+      </w:tr>
+    </w:tbl>
     <w:p>
       <w:pPr>
         <w:pStyle w:val="972"/>
@@ -2843,6 +2760,7 @@
           <w:color w:val="auto"/>
           <w:sz w:val="24"/>
           <w:szCs w:val="24"/>
+          <w:highlight w:val="none"/>
         </w:rPr>
       </w:pPr>
       <w:r>
@@ -2899,176 +2817,237 @@
           <w:color w:val="auto"/>
           <w:sz w:val="24"/>
           <w:szCs w:val="24"/>
+          <w:highlight w:val="none"/>
         </w:rPr>
       </w:r>
     </w:p>
-    <w:p>
-      <w:pPr>
-        <w:pStyle w:val="972"/>
-        <w:ind w:left="0" w:firstLine="0"/>
-        <w:jc w:val="both"/>
-        <w:spacing w:after="3" w:line="252" w:lineRule="auto"/>
-        <w:rPr>
-          <w:rFonts w:ascii="Courier New" w:hAnsi="Courier New" w:cs="Courier New"/>
-          <w:b/>
-          <w:bCs/>
-          <w:i/>
-          <w:color w:val="auto"/>
-          <w:sz w:val="20"/>
-          <w:szCs w:val="20"/>
-        </w:rPr>
-      </w:pPr>
-      <w:r>
-        <w:rPr>
-          <w:rFonts w:ascii="Garamond" w:hAnsi="Garamond" w:cs="Garamond"/>
-          <w:i w:val="0"/>
-          <w:iCs w:val="0"/>
-          <w:color w:val="auto"/>
-          <w:sz w:val="20"/>
-          <w:szCs w:val="20"/>
-          <w:lang w:val="en-MY"/>
-        </w:rPr>
-        <w:t xml:space="preserve">Techs:</w:t>
-      </w:r>
-      <w:r>
-        <w:rPr>
-          <w:rFonts w:ascii="Garamond" w:hAnsi="Garamond" w:cs="Garamond"/>
-          <w:i/>
-          <w:iCs/>
-          <w:color w:val="auto"/>
-          <w:sz w:val="20"/>
-          <w:szCs w:val="20"/>
-          <w:lang w:val="en-MY"/>
-        </w:rPr>
-        <w:t xml:space="preserve"> </w:t>
-      </w:r>
-      <w:hyperlink r:id="rId30" w:tooltip="https://firebase.google.com/docs/auth" w:history="1">
-        <w:r>
-          <w:rPr>
-            <w:rStyle w:val="974"/>
-            <w:rFonts w:ascii="Courier New" w:hAnsi="Courier New" w:cs="Courier New"/>
-            <w:i/>
-            <w:iCs/>
-            <w:sz w:val="20"/>
-            <w:szCs w:val="20"/>
-            <w:lang w:val="en-MY"/>
-          </w:rPr>
-          <w:t xml:space="preserve">Firebase Authentication</w:t>
-        </w:r>
-      </w:hyperlink>
-      <w:r>
-        <w:rPr>
-          <w:rFonts w:ascii="Courier New" w:hAnsi="Courier New" w:cs="Courier New"/>
-          <w:i/>
-          <w:iCs/>
-          <w:color w:val="auto"/>
-          <w:sz w:val="20"/>
-          <w:szCs w:val="20"/>
-          <w:lang w:val="en-MY"/>
-        </w:rPr>
-        <w:t xml:space="preserve">, </w:t>
-      </w:r>
-      <w:hyperlink r:id="rId31" w:tooltip="https://firebase.google.com/docs/firestore" w:history="1">
-        <w:r>
-          <w:rPr>
-            <w:rStyle w:val="974"/>
-            <w:rFonts w:ascii="Courier New" w:hAnsi="Courier New" w:cs="Courier New"/>
-            <w:i/>
-            <w:iCs/>
-            <w:sz w:val="20"/>
-            <w:szCs w:val="20"/>
-            <w:lang w:val="en-MY"/>
-          </w:rPr>
-          <w:t xml:space="preserve">Firebase Firestore</w:t>
-        </w:r>
-      </w:hyperlink>
-      <w:r>
-        <w:rPr>
-          <w:rFonts w:ascii="Courier New" w:hAnsi="Courier New" w:cs="Courier New"/>
-          <w:i/>
-          <w:iCs/>
-          <w:color w:val="auto"/>
-          <w:sz w:val="20"/>
-          <w:szCs w:val="20"/>
-          <w:lang w:val="en-MY"/>
-        </w:rPr>
-        <w:t xml:space="preserve">, </w:t>
-      </w:r>
-      <w:hyperlink r:id="rId32" w:tooltip="https://reactnativeelements.com/" w:history="1">
-        <w:r>
-          <w:rPr>
-            <w:rStyle w:val="974"/>
-            <w:rFonts w:ascii="Courier New" w:hAnsi="Courier New" w:cs="Courier New"/>
-            <w:i/>
-            <w:iCs/>
-            <w:sz w:val="20"/>
-            <w:szCs w:val="20"/>
-            <w:lang w:val="en-MY"/>
-          </w:rPr>
-          <w:t xml:space="preserve">Elements</w:t>
-        </w:r>
-      </w:hyperlink>
-      <w:r>
-        <w:rPr>
-          <w:rFonts w:ascii="Courier New" w:hAnsi="Courier New" w:cs="Courier New"/>
-          <w:i/>
-          <w:iCs/>
-          <w:color w:val="auto"/>
-          <w:sz w:val="20"/>
-          <w:szCs w:val="20"/>
-          <w:lang w:val="en-MY"/>
-        </w:rPr>
-        <w:t xml:space="preserve">, &amp; </w:t>
-      </w:r>
-      <w:hyperlink r:id="rId33" w:tooltip="https://necolas.github.io/react-native-web/" w:history="1">
-        <w:r>
-          <w:rPr>
-            <w:rStyle w:val="974"/>
-            <w:rFonts w:ascii="Courier New" w:hAnsi="Courier New" w:cs="Courier New"/>
-            <w:i/>
-            <w:iCs/>
-            <w:sz w:val="20"/>
-            <w:szCs w:val="20"/>
-            <w:lang w:val="en-MY"/>
-          </w:rPr>
-          <w:t xml:space="preserve">ReactNative for Web</w:t>
-        </w:r>
-      </w:hyperlink>
-      <w:r>
-        <w:rPr>
-          <w:rFonts w:ascii="Courier New" w:hAnsi="Courier New" w:cs="Courier New"/>
-          <w:i/>
-          <w:iCs/>
-          <w:color w:val="auto"/>
-          <w:sz w:val="20"/>
-          <w:szCs w:val="20"/>
-          <w:lang w:val="en-MY"/>
-        </w:rPr>
-        <w:t xml:space="preserve">. </w:t>
-      </w:r>
-      <w:r>
-        <w:rPr>
-          <w:rFonts w:ascii="Courier New" w:hAnsi="Courier New" w:cs="Courier New"/>
-          <w:b/>
-          <w:bCs/>
-          <w:i/>
-          <w:color w:val="auto"/>
-          <w:sz w:val="20"/>
-          <w:szCs w:val="20"/>
-        </w:rPr>
-      </w:r>
-      <w:r>
-        <w:rPr>
-          <w:rFonts w:ascii="Courier New" w:hAnsi="Courier New" w:cs="Courier New"/>
-          <w:b/>
-          <w:bCs/>
-          <w:i/>
-          <w:color w:val="auto"/>
-          <w:sz w:val="20"/>
-          <w:szCs w:val="20"/>
-        </w:rPr>
-      </w:r>
-    </w:p>
+    <w:tbl>
+      <w:tblPr>
+        <w:tblStyle w:val="825"/>
+        <w:tblW w:w="0" w:type="auto"/>
+        <w:tblLayout w:type="fixed"/>
+        <w:tblLook w:val="04A0" w:firstRow="1" w:lastRow="0" w:firstColumn="1" w:lastColumn="0" w:noHBand="0" w:noVBand="1"/>
+      </w:tblPr>
+      <w:tblGrid>
+        <w:gridCol w:w="8918"/>
+        <w:gridCol w:w="1882"/>
+      </w:tblGrid>
+      <w:tr>
+        <w:trPr/>
+        <w:tc>
+          <w:tcPr>
+            <w:tcBorders>
+              <w:top w:val="none" w:color="000000" w:sz="4" w:space="0"/>
+              <w:left w:val="none" w:color="000000" w:sz="4" w:space="0"/>
+              <w:bottom w:val="none" w:color="000000" w:sz="4" w:space="0"/>
+              <w:right w:val="none" w:color="000000" w:sz="4" w:space="0"/>
+            </w:tcBorders>
+            <w:tcW w:w="8918" w:type="dxa"/>
+            <w:textDirection w:val="lrTb"/>
+            <w:noWrap w:val="false"/>
+          </w:tcPr>
+          <w:p>
+            <w:pPr>
+              <w:pStyle w:val="972"/>
+              <w:jc w:val="both"/>
+              <w:spacing w:after="3" w:line="252" w:lineRule="auto"/>
+              <w:rPr>
+                <w:rFonts w:ascii="Garamond" w:hAnsi="Garamond" w:cs="Garamond"/>
+                <w:b w:val="0"/>
+                <w:bCs w:val="0"/>
+                <w:color w:val="auto"/>
+                <w:sz w:val="24"/>
+                <w:szCs w:val="24"/>
+                <w:highlight w:val="none"/>
+              </w:rPr>
+            </w:pPr>
+            <w:r>
+              <w:rPr>
+                <w:rFonts w:ascii="Garamond" w:hAnsi="Garamond" w:cs="Garamond"/>
+                <w:b w:val="0"/>
+                <w:bCs w:val="0"/>
+                <w:color w:val="auto"/>
+                <w:sz w:val="24"/>
+                <w:szCs w:val="24"/>
+                <w:highlight w:val="none"/>
+              </w:rPr>
+            </w:r>
+            <w:r>
+              <w:rPr>
+                <w:rFonts w:ascii="Garamond" w:hAnsi="Garamond" w:cs="Garamond"/>
+                <w:i w:val="0"/>
+                <w:iCs w:val="0"/>
+                <w:color w:val="auto"/>
+                <w:sz w:val="20"/>
+                <w:szCs w:val="20"/>
+                <w:lang w:val="en-MY"/>
+              </w:rPr>
+              <w:t xml:space="preserve">Techs:</w:t>
+            </w:r>
+            <w:r>
+              <w:rPr>
+                <w:rFonts w:ascii="Garamond" w:hAnsi="Garamond" w:cs="Garamond"/>
+                <w:i/>
+                <w:iCs/>
+                <w:color w:val="auto"/>
+                <w:sz w:val="18"/>
+                <w:szCs w:val="18"/>
+                <w:lang w:val="en-MY"/>
+              </w:rPr>
+              <w:t xml:space="preserve"> </w:t>
+            </w:r>
+            <w:r>
+              <w:rPr>
+                <w:rFonts w:ascii="Courier New" w:hAnsi="Courier New" w:cs="Courier New"/>
+                <w:i/>
+                <w:iCs/>
+                <w:color w:val="auto"/>
+                <w:sz w:val="18"/>
+                <w:szCs w:val="18"/>
+                <w:lang w:val="en-MY"/>
+              </w:rPr>
+              <w:t xml:space="preserve">Firebase Authentication, Firebase Firestore, Elements, &amp; ReactNative Web</w:t>
+            </w:r>
+            <w:r>
+              <w:rPr>
+                <w:rFonts w:ascii="Courier New" w:hAnsi="Courier New" w:cs="Courier New"/>
+                <w:i/>
+                <w:iCs/>
+                <w:color w:val="auto"/>
+                <w:sz w:val="20"/>
+                <w:szCs w:val="20"/>
+                <w:lang w:val="en-MY"/>
+              </w:rPr>
+              <w:t xml:space="preserve">. </w:t>
+            </w:r>
+            <w:r/>
+            <w:r>
+              <w:rPr>
+                <w:rFonts w:ascii="Garamond" w:hAnsi="Garamond" w:cs="Garamond"/>
+                <w:b w:val="0"/>
+                <w:bCs w:val="0"/>
+                <w:color w:val="auto"/>
+                <w:sz w:val="24"/>
+                <w:szCs w:val="24"/>
+                <w:highlight w:val="none"/>
+              </w:rPr>
+            </w:r>
+            <w:r>
+              <w:rPr>
+                <w:rFonts w:ascii="Garamond" w:hAnsi="Garamond" w:cs="Garamond"/>
+                <w:b w:val="0"/>
+                <w:bCs w:val="0"/>
+                <w:color w:val="auto"/>
+                <w:sz w:val="24"/>
+                <w:szCs w:val="24"/>
+                <w:highlight w:val="none"/>
+              </w:rPr>
+            </w:r>
+          </w:p>
+        </w:tc>
+        <w:tc>
+          <w:tcPr>
+            <w:tcBorders>
+              <w:top w:val="none" w:color="000000" w:sz="4" w:space="0"/>
+              <w:left w:val="none" w:color="000000" w:sz="4" w:space="0"/>
+              <w:bottom w:val="none" w:color="000000" w:sz="4" w:space="0"/>
+              <w:right w:val="none" w:color="000000" w:sz="4" w:space="0"/>
+            </w:tcBorders>
+            <w:tcW w:w="1882" w:type="dxa"/>
+            <w:textDirection w:val="lrTb"/>
+            <w:noWrap w:val="false"/>
+          </w:tcPr>
+          <w:p>
+            <w:pPr>
+              <w:pStyle w:val="972"/>
+              <w:jc w:val="both"/>
+              <w:spacing w:after="3" w:line="252" w:lineRule="auto"/>
+              <w:rPr>
+                <w:rFonts w:ascii="Garamond" w:hAnsi="Garamond" w:cs="Garamond"/>
+                <w:b w:val="0"/>
+                <w:bCs w:val="0"/>
+                <w:color w:val="auto"/>
+                <w:sz w:val="24"/>
+                <w:szCs w:val="24"/>
+                <w:highlight w:val="none"/>
+              </w:rPr>
+            </w:pPr>
+            <w:r>
+              <w:rPr>
+                <w:rFonts w:ascii="Garamond" w:hAnsi="Garamond" w:cs="Garamond"/>
+                <w:b w:val="0"/>
+                <w:bCs w:val="0"/>
+                <w:color w:val="auto"/>
+                <w:sz w:val="24"/>
+                <w:szCs w:val="24"/>
+                <w:highlight w:val="none"/>
+              </w:rPr>
+            </w:r>
+            <w:r>
+              <w:rPr>
+                <w:rFonts w:ascii="Courier New" w:hAnsi="Courier New" w:eastAsia="Courier New" w:cs="Courier New"/>
+                <w:sz w:val="20"/>
+                <w:szCs w:val="20"/>
+                <w:highlight w:val="none"/>
+                <w:lang w:val="en-MY"/>
+              </w:rPr>
+            </w:r>
+            <w:hyperlink r:id="rId16" w:tooltip="https://github.com/Heeuul/signal-clone" w:history="1">
+              <w:r>
+                <w:rPr>
+                  <w:rStyle w:val="974"/>
+                  <w:rFonts w:ascii="Courier New" w:hAnsi="Courier New" w:eastAsia="Courier New" w:cs="Courier New"/>
+                  <w:sz w:val="20"/>
+                  <w:szCs w:val="20"/>
+                  <w:highlight w:val="none"/>
+                  <w:lang w:val="en-MY"/>
+                </w:rPr>
+                <w:t xml:space="preserve">[Source Code]</w:t>
+              </w:r>
+              <w:r>
+                <w:rPr>
+                  <w:rStyle w:val="974"/>
+                </w:rPr>
+              </w:r>
+              <w:r>
+                <w:rPr>
+                  <w:rStyle w:val="974"/>
+                  <w:rFonts w:ascii="Garamond" w:hAnsi="Garamond" w:cs="Garamond"/>
+                  <w:b w:val="0"/>
+                  <w:bCs w:val="0"/>
+                  <w:sz w:val="24"/>
+                  <w:szCs w:val="24"/>
+                  <w:highlight w:val="none"/>
+                </w:rPr>
+              </w:r>
+              <w:r>
+                <w:rPr>
+                  <w:rStyle w:val="974"/>
+                  <w:rFonts w:ascii="Garamond" w:hAnsi="Garamond" w:cs="Garamond"/>
+                  <w:b w:val="0"/>
+                  <w:bCs w:val="0"/>
+                  <w:sz w:val="24"/>
+                  <w:szCs w:val="24"/>
+                  <w:highlight w:val="none"/>
+                </w:rPr>
+              </w:r>
+            </w:hyperlink>
+            <w:r/>
+            <w:r>
+              <w:rPr>
+                <w:rFonts w:ascii="Garamond" w:hAnsi="Garamond" w:cs="Garamond"/>
+                <w:b w:val="0"/>
+                <w:bCs w:val="0"/>
+                <w:color w:val="auto"/>
+                <w:sz w:val="24"/>
+                <w:szCs w:val="24"/>
+                <w:highlight w:val="none"/>
+              </w:rPr>
+            </w:r>
+          </w:p>
+        </w:tc>
+      </w:tr>
+    </w:tbl>
     <w:p>
       <w:pPr>
         <w:pStyle w:val="972"/>
@@ -3152,6 +3131,248 @@
         </w:rPr>
       </w:r>
     </w:p>
+    <w:tbl>
+      <w:tblPr>
+        <w:tblStyle w:val="825"/>
+        <w:tblW w:w="0" w:type="auto"/>
+        <w:tblLayout w:type="fixed"/>
+        <w:tblLook w:val="04A0" w:firstRow="1" w:lastRow="0" w:firstColumn="1" w:lastColumn="0" w:noHBand="0" w:noVBand="1"/>
+      </w:tblPr>
+      <w:tblGrid>
+        <w:gridCol w:w="8918"/>
+        <w:gridCol w:w="1882"/>
+      </w:tblGrid>
+      <w:tr>
+        <w:trPr/>
+        <w:tc>
+          <w:tcPr>
+            <w:tcBorders>
+              <w:top w:val="none" w:color="000000" w:sz="4" w:space="0"/>
+              <w:left w:val="none" w:color="000000" w:sz="4" w:space="0"/>
+              <w:bottom w:val="none" w:color="000000" w:sz="4" w:space="0"/>
+              <w:right w:val="none" w:color="000000" w:sz="4" w:space="0"/>
+            </w:tcBorders>
+            <w:tcW w:w="8918" w:type="dxa"/>
+            <w:textDirection w:val="lrTb"/>
+            <w:noWrap w:val="false"/>
+          </w:tcPr>
+          <w:p>
+            <w:pPr>
+              <w:pStyle w:val="972"/>
+              <w:spacing w:after="3" w:line="252" w:lineRule="auto"/>
+              <w:tabs>
+                <w:tab w:val="left" w:pos="8012" w:leader="none"/>
+              </w:tabs>
+              <w:rPr>
+                <w:rFonts w:ascii="Garamond" w:hAnsi="Garamond" w:cs="Garamond"/>
+                <w:b w:val="0"/>
+                <w:bCs w:val="0"/>
+                <w:color w:val="auto"/>
+                <w:sz w:val="24"/>
+                <w:szCs w:val="24"/>
+                <w:highlight w:val="none"/>
+              </w:rPr>
+            </w:pPr>
+            <w:r>
+              <w:rPr>
+                <w:rFonts w:ascii="Garamond" w:hAnsi="Garamond" w:cs="Garamond"/>
+                <w:b w:val="0"/>
+                <w:bCs w:val="0"/>
+                <w:color w:val="auto"/>
+                <w:sz w:val="24"/>
+                <w:szCs w:val="24"/>
+                <w:highlight w:val="none"/>
+              </w:rPr>
+            </w:r>
+            <w:r>
+              <w:rPr>
+                <w:rFonts w:ascii="Garamond" w:hAnsi="Garamond" w:cs="Garamond"/>
+                <w:b w:val="0"/>
+                <w:bCs w:val="0"/>
+                <w:i w:val="0"/>
+                <w:iCs w:val="0"/>
+                <w:strike w:val="0"/>
+                <w:color w:val="auto"/>
+                <w:sz w:val="20"/>
+                <w:szCs w:val="20"/>
+                <w:highlight w:val="none"/>
+                <w:u w:val="none"/>
+                <w:lang w:val="en-MY"/>
+              </w:rPr>
+              <w:t xml:space="preserve">Techs</w:t>
+            </w:r>
+            <w:r>
+              <w:rPr>
+                <w:rFonts w:ascii="Garamond" w:hAnsi="Garamond" w:cs="Garamond"/>
+                <w:b w:val="0"/>
+                <w:bCs w:val="0"/>
+                <w:i w:val="0"/>
+                <w:iCs w:val="0"/>
+                <w:strike w:val="0"/>
+                <w:color w:val="auto"/>
+                <w:sz w:val="20"/>
+                <w:szCs w:val="20"/>
+                <w:highlight w:val="none"/>
+                <w:u w:val="none"/>
+                <w:lang w:val="en-MY"/>
+              </w:rPr>
+              <w:t xml:space="preserve">: </w:t>
+            </w:r>
+            <w:r>
+              <w:rPr>
+                <w:rFonts w:ascii="Courier New" w:hAnsi="Courier New" w:cs="Courier New"/>
+                <w:b w:val="0"/>
+                <w:bCs w:val="0"/>
+                <w:i/>
+                <w:iCs/>
+                <w:color w:val="auto"/>
+                <w:sz w:val="18"/>
+                <w:szCs w:val="18"/>
+                <w:highlight w:val="none"/>
+                <w:lang w:val="en-MY"/>
+              </w:rPr>
+              <w:t xml:space="preserve">CoinGecko API, Onboard, Bottom-Sheet, Animated-Charts, Axios, &amp; Moment.</w:t>
+            </w:r>
+            <w:r>
+              <w:rPr>
+                <w:rFonts w:ascii="Garamond" w:hAnsi="Garamond" w:cs="Garamond"/>
+                <w:b w:val="0"/>
+                <w:bCs w:val="0"/>
+                <w:color w:val="auto"/>
+                <w:sz w:val="24"/>
+                <w:szCs w:val="24"/>
+                <w:highlight w:val="none"/>
+              </w:rPr>
+            </w:r>
+            <w:r>
+              <w:rPr>
+                <w:rFonts w:ascii="Garamond" w:hAnsi="Garamond" w:cs="Garamond"/>
+                <w:b w:val="0"/>
+                <w:bCs w:val="0"/>
+                <w:color w:val="auto"/>
+                <w:sz w:val="24"/>
+                <w:szCs w:val="24"/>
+                <w:highlight w:val="none"/>
+              </w:rPr>
+            </w:r>
+          </w:p>
+        </w:tc>
+        <w:tc>
+          <w:tcPr>
+            <w:tcBorders>
+              <w:top w:val="none" w:color="000000" w:sz="4" w:space="0"/>
+              <w:left w:val="none" w:color="000000" w:sz="4" w:space="0"/>
+              <w:bottom w:val="none" w:color="000000" w:sz="4" w:space="0"/>
+              <w:right w:val="none" w:color="000000" w:sz="4" w:space="0"/>
+            </w:tcBorders>
+            <w:tcW w:w="1882" w:type="dxa"/>
+            <w:textDirection w:val="lrTb"/>
+            <w:noWrap w:val="false"/>
+          </w:tcPr>
+          <w:p>
+            <w:pPr>
+              <w:pStyle w:val="972"/>
+              <w:spacing w:after="3" w:line="252" w:lineRule="auto"/>
+              <w:tabs>
+                <w:tab w:val="left" w:pos="8012" w:leader="none"/>
+              </w:tabs>
+              <w:rPr>
+                <w:rFonts w:ascii="Garamond" w:hAnsi="Garamond" w:cs="Garamond"/>
+                <w:b w:val="0"/>
+                <w:bCs w:val="0"/>
+                <w:color w:val="auto"/>
+                <w:sz w:val="24"/>
+                <w:szCs w:val="24"/>
+                <w:highlight w:val="none"/>
+              </w:rPr>
+            </w:pPr>
+            <w:r>
+              <w:rPr>
+                <w:rFonts w:ascii="Garamond" w:hAnsi="Garamond" w:cs="Garamond"/>
+                <w:b w:val="0"/>
+                <w:bCs w:val="0"/>
+                <w:color w:val="auto"/>
+                <w:sz w:val="24"/>
+                <w:szCs w:val="24"/>
+                <w:highlight w:val="none"/>
+              </w:rPr>
+            </w:r>
+            <w:hyperlink r:id="rId17" w:tooltip="https://github.com/Heeuul/CryptoPriceTracker" w:history="1">
+              <w:r>
+                <w:rPr>
+                  <w:rStyle w:val="974"/>
+                  <w:rFonts w:ascii="Garamond" w:hAnsi="Garamond" w:cs="Garamond"/>
+                  <w:b w:val="0"/>
+                  <w:bCs w:val="0"/>
+                  <w:sz w:val="24"/>
+                  <w:szCs w:val="24"/>
+                  <w:highlight w:val="none"/>
+                </w:rPr>
+              </w:r>
+              <w:r>
+                <w:rPr>
+                  <w:rStyle w:val="974"/>
+                  <w:rFonts w:ascii="Courier New" w:hAnsi="Courier New" w:eastAsia="Courier New" w:cs="Courier New"/>
+                  <w:sz w:val="18"/>
+                  <w:szCs w:val="18"/>
+                  <w:lang w:val="en-MY"/>
+                </w:rPr>
+              </w:r>
+              <w:r>
+                <w:rPr>
+                  <w:rStyle w:val="974"/>
+                  <w:rFonts w:ascii="Courier New" w:hAnsi="Courier New" w:eastAsia="Courier New" w:cs="Courier New"/>
+                  <w:sz w:val="20"/>
+                  <w:szCs w:val="20"/>
+                  <w:highlight w:val="none"/>
+                  <w:lang w:val="en-MY"/>
+                </w:rPr>
+                <w:t xml:space="preserve">[Source Code]</w:t>
+              </w:r>
+              <w:r>
+                <w:rPr>
+                  <w:rStyle w:val="974"/>
+                </w:rPr>
+              </w:r>
+              <w:r>
+                <w:rPr>
+                  <w:rStyle w:val="974"/>
+                  <w:rFonts w:ascii="Garamond" w:hAnsi="Garamond" w:cs="Garamond"/>
+                  <w:b w:val="0"/>
+                  <w:bCs w:val="0"/>
+                  <w:sz w:val="24"/>
+                  <w:szCs w:val="24"/>
+                  <w:highlight w:val="none"/>
+                </w:rPr>
+              </w:r>
+              <w:r>
+                <w:rPr>
+                  <w:rStyle w:val="974"/>
+                  <w:rFonts w:ascii="Garamond" w:hAnsi="Garamond" w:cs="Garamond"/>
+                  <w:b w:val="0"/>
+                  <w:bCs w:val="0"/>
+                  <w:sz w:val="24"/>
+                  <w:szCs w:val="24"/>
+                  <w:highlight w:val="none"/>
+                </w:rPr>
+              </w:r>
+            </w:hyperlink>
+            <w:r/>
+            <w:r>
+              <w:rPr>
+                <w:rFonts w:ascii="Garamond" w:hAnsi="Garamond" w:cs="Garamond"/>
+                <w:b w:val="0"/>
+                <w:bCs w:val="0"/>
+                <w:color w:val="auto"/>
+                <w:sz w:val="24"/>
+                <w:szCs w:val="24"/>
+                <w:highlight w:val="none"/>
+              </w:rPr>
+            </w:r>
+          </w:p>
+        </w:tc>
+      </w:tr>
+    </w:tbl>
     <w:p>
       <w:pPr>
         <w:pStyle w:val="972"/>
@@ -3167,256 +3388,12 @@
           <w:bCs/>
           <w:i/>
           <w:color w:val="auto"/>
-          <w:sz w:val="20"/>
-          <w:szCs w:val="20"/>
-          <w:highlight w:val="none"/>
-        </w:rPr>
-      </w:pPr>
-      <w:r>
-        <w:rPr>
-          <w:rFonts w:ascii="Garamond" w:hAnsi="Garamond" w:cs="Garamond"/>
-          <w:b w:val="0"/>
-          <w:bCs w:val="0"/>
-          <w:i w:val="0"/>
-          <w:iCs w:val="0"/>
-          <w:strike w:val="0"/>
-          <w:color w:val="auto"/>
-          <w:sz w:val="20"/>
-          <w:szCs w:val="20"/>
-          <w:highlight w:val="none"/>
-          <w:u w:val="none"/>
-          <w:lang w:val="en-MY"/>
-        </w:rPr>
-        <w:t xml:space="preserve">Techs</w:t>
-      </w:r>
-      <w:r>
-        <w:rPr>
-          <w:rFonts w:ascii="Garamond" w:hAnsi="Garamond" w:cs="Garamond"/>
-          <w:b w:val="0"/>
-          <w:bCs w:val="0"/>
-          <w:i w:val="0"/>
-          <w:iCs w:val="0"/>
-          <w:strike w:val="0"/>
-          <w:color w:val="auto"/>
-          <w:sz w:val="20"/>
-          <w:szCs w:val="20"/>
-          <w:highlight w:val="none"/>
-          <w:u w:val="none"/>
-          <w:lang w:val="en-MY"/>
-        </w:rPr>
-        <w:t xml:space="preserve">:</w:t>
-      </w:r>
-      <w:r>
-        <w:rPr>
-          <w:rFonts w:ascii="Courier New" w:hAnsi="Courier New" w:cs="Courier New"/>
-          <w:b w:val="0"/>
-          <w:bCs w:val="0"/>
-          <w:i/>
-          <w:iCs/>
-          <w:color w:val="auto"/>
-          <w:sz w:val="20"/>
-          <w:szCs w:val="20"/>
+          <w:sz w:val="12"/>
+          <w:szCs w:val="12"/>
           <w:highlight w:val="none"/>
           <w:lang w:val="en-MY"/>
         </w:rPr>
-        <w:t xml:space="preserve"> </w:t>
-      </w:r>
-      <w:hyperlink r:id="rId34" w:tooltip="https://www.coingecko.com/en/api" w:history="1">
-        <w:r>
-          <w:rPr>
-            <w:rStyle w:val="974"/>
-            <w:rFonts w:ascii="Courier New" w:hAnsi="Courier New" w:cs="Courier New"/>
-            <w:b w:val="0"/>
-            <w:bCs w:val="0"/>
-            <w:i/>
-            <w:iCs/>
-            <w:sz w:val="20"/>
-            <w:szCs w:val="20"/>
-            <w:highlight w:val="none"/>
-            <w:lang w:val="en-MY"/>
-          </w:rPr>
-          <w:t xml:space="preserve">CoinGecko API</w:t>
-        </w:r>
-      </w:hyperlink>
-      <w:r>
-        <w:rPr>
-          <w:rFonts w:ascii="Courier New" w:hAnsi="Courier New" w:cs="Courier New"/>
-          <w:b w:val="0"/>
-          <w:bCs w:val="0"/>
-          <w:i/>
-          <w:iCs/>
-          <w:color w:val="auto"/>
-          <w:sz w:val="20"/>
-          <w:szCs w:val="20"/>
-          <w:highlight w:val="none"/>
-          <w:lang w:val="en-MY"/>
-        </w:rPr>
-        <w:t xml:space="preserve">, </w:t>
-      </w:r>
-      <w:hyperlink r:id="rId35" w:tooltip="https://github.com/FrigadeHQ/react-native-onboard" w:history="1">
-        <w:r>
-          <w:rPr>
-            <w:rStyle w:val="974"/>
-            <w:rFonts w:ascii="Courier New" w:hAnsi="Courier New" w:cs="Courier New"/>
-            <w:b w:val="0"/>
-            <w:bCs w:val="0"/>
-            <w:i/>
-            <w:iCs/>
-            <w:sz w:val="20"/>
-            <w:szCs w:val="20"/>
-            <w:highlight w:val="none"/>
-            <w:lang w:val="en-MY"/>
-          </w:rPr>
-          <w:t xml:space="preserve">Onboard</w:t>
-        </w:r>
-      </w:hyperlink>
-      <w:r>
-        <w:rPr>
-          <w:rFonts w:ascii="Courier New" w:hAnsi="Courier New" w:cs="Courier New"/>
-          <w:b w:val="0"/>
-          <w:bCs w:val="0"/>
-          <w:i/>
-          <w:iCs/>
-          <w:color w:val="auto"/>
-          <w:sz w:val="20"/>
-          <w:szCs w:val="20"/>
-          <w:highlight w:val="none"/>
-          <w:lang w:val="en-MY"/>
-        </w:rPr>
-        <w:t xml:space="preserve">, </w:t>
-      </w:r>
-      <w:hyperlink r:id="rId36" w:tooltip="https://github.com/gorhom/react-native-bottom-sheet" w:history="1">
-        <w:r>
-          <w:rPr>
-            <w:rStyle w:val="974"/>
-            <w:rFonts w:ascii="Courier New" w:hAnsi="Courier New" w:cs="Courier New"/>
-            <w:b w:val="0"/>
-            <w:bCs w:val="0"/>
-            <w:i/>
-            <w:iCs/>
-            <w:sz w:val="20"/>
-            <w:szCs w:val="20"/>
-            <w:highlight w:val="none"/>
-            <w:lang w:val="en-MY"/>
-          </w:rPr>
-          <w:t xml:space="preserve">Bottom-</w:t>
-        </w:r>
-        <w:r>
-          <w:rPr>
-            <w:rStyle w:val="974"/>
-            <w:rFonts w:ascii="Courier New" w:hAnsi="Courier New" w:cs="Courier New"/>
-            <w:b w:val="0"/>
-            <w:bCs w:val="0"/>
-            <w:i/>
-            <w:iCs/>
-            <w:sz w:val="20"/>
-            <w:szCs w:val="20"/>
-            <w:highlight w:val="none"/>
-            <w:lang w:val="en-MY"/>
-          </w:rPr>
-          <w:t xml:space="preserve">Sheet</w:t>
-        </w:r>
-      </w:hyperlink>
-      <w:r>
-        <w:rPr>
-          <w:rFonts w:ascii="Courier New" w:hAnsi="Courier New" w:cs="Courier New"/>
-          <w:b w:val="0"/>
-          <w:bCs w:val="0"/>
-          <w:i/>
-          <w:iCs/>
-          <w:color w:val="auto"/>
-          <w:sz w:val="20"/>
-          <w:szCs w:val="20"/>
-          <w:highlight w:val="none"/>
-          <w:lang w:val="en-MY"/>
-        </w:rPr>
-        <w:t xml:space="preserve">, </w:t>
-      </w:r>
-      <w:r>
-        <w:rPr>
-          <w:rFonts w:ascii="Courier New" w:hAnsi="Courier New" w:cs="Courier New"/>
-          <w:i/>
-          <w:iCs/>
-          <w:sz w:val="20"/>
-          <w:szCs w:val="20"/>
-          <w:lang w:val="en-MY"/>
-        </w:rPr>
-      </w:r>
-      <w:hyperlink r:id="rId37" w:tooltip="https://github.com/rainbow-me/react-native-animated-charts" w:history="1">
-        <w:r>
-          <w:rPr>
-            <w:rStyle w:val="974"/>
-            <w:rFonts w:ascii="Courier New" w:hAnsi="Courier New" w:cs="Courier New"/>
-            <w:i/>
-            <w:iCs/>
-            <w:sz w:val="20"/>
-            <w:szCs w:val="20"/>
-            <w:lang w:val="en-MY"/>
-          </w:rPr>
-          <w:t xml:space="preserve">Animated-Charts</w:t>
-        </w:r>
-      </w:hyperlink>
-      <w:r>
-        <w:rPr>
-          <w:rFonts w:ascii="Courier New" w:hAnsi="Courier New" w:cs="Courier New"/>
-          <w:i/>
-          <w:iCs/>
-          <w:sz w:val="20"/>
-          <w:szCs w:val="20"/>
-          <w:lang w:val="en-MY"/>
-        </w:rPr>
-        <w:t xml:space="preserve">, </w:t>
-      </w:r>
-      <w:hyperlink r:id="rId38" w:tooltip="https://github.com/qiangmao/axios" w:history="1">
-        <w:r>
-          <w:rPr>
-            <w:rStyle w:val="974"/>
-            <w:rFonts w:ascii="Courier New" w:hAnsi="Courier New" w:cs="Courier New"/>
-            <w:i/>
-            <w:iCs/>
-            <w:sz w:val="20"/>
-            <w:szCs w:val="20"/>
-            <w:lang w:val="en-MY"/>
-          </w:rPr>
-          <w:t xml:space="preserve">Axios</w:t>
-        </w:r>
-      </w:hyperlink>
-      <w:r>
-        <w:rPr>
-          <w:rFonts w:ascii="Courier New" w:hAnsi="Courier New" w:cs="Courier New"/>
-          <w:i/>
-          <w:iCs/>
-          <w:sz w:val="20"/>
-          <w:szCs w:val="20"/>
-          <w:lang w:val="en-MY"/>
-        </w:rPr>
-        <w:t xml:space="preserve">, &amp; </w:t>
-      </w:r>
-      <w:hyperlink r:id="rId39" w:tooltip="https://momentjs.com" w:history="1">
-        <w:r>
-          <w:rPr>
-            <w:rStyle w:val="974"/>
-            <w:rFonts w:ascii="Courier New" w:hAnsi="Courier New" w:cs="Courier New"/>
-            <w:i/>
-            <w:iCs/>
-            <w:sz w:val="20"/>
-            <w:szCs w:val="20"/>
-            <w:lang w:val="en-MY"/>
-          </w:rPr>
-          <w:t xml:space="preserve">Moment</w:t>
-        </w:r>
-      </w:hyperlink>
-      <w:r>
-        <w:rPr>
-          <w:rFonts w:ascii="Courier New" w:hAnsi="Courier New" w:cs="Courier New"/>
-          <w:i/>
-          <w:iCs/>
-          <w:sz w:val="20"/>
-          <w:szCs w:val="20"/>
-          <w:lang w:val="en-MY"/>
-        </w:rPr>
-        <w:t xml:space="preserve">. </w:t>
-      </w:r>
+      </w:pPr>
       <w:r>
         <w:rPr>
           <w:rFonts w:ascii="Courier New" w:hAnsi="Courier New" w:cs="Courier New"/>
@@ -3424,9 +3401,10 @@
           <w:bCs/>
           <w:i/>
           <w:color w:val="auto"/>
-          <w:sz w:val="20"/>
-          <w:szCs w:val="20"/>
+          <w:sz w:val="12"/>
+          <w:szCs w:val="12"/>
           <w:highlight w:val="none"/>
+          <w:lang w:val="en-MY"/>
         </w:rPr>
       </w:r>
       <w:r>
@@ -3436,57 +3414,10 @@
           <w:bCs/>
           <w:i/>
           <w:color w:val="auto"/>
-          <w:sz w:val="20"/>
-          <w:szCs w:val="20"/>
-          <w:highlight w:val="none"/>
-        </w:rPr>
-      </w:r>
-    </w:p>
-    <w:p>
-      <w:pPr>
-        <w:pStyle w:val="972"/>
-        <w:spacing w:line="252" w:lineRule="auto"/>
-        <w:rPr>
-          <w:rFonts w:ascii="Garamond" w:hAnsi="Garamond" w:cs="Garamond"/>
-          <w:b/>
-          <w:bCs/>
-          <w:color w:val="auto"/>
           <w:sz w:val="12"/>
           <w:szCs w:val="12"/>
-        </w:rPr>
-        <w:pBdr>
-          <w:bottom w:val="single" w:color="000000" w:sz="6" w:space="0"/>
-        </w:pBdr>
-      </w:pPr>
-      <w:r>
-        <w:rPr>
-          <w:rFonts w:ascii="Garamond" w:hAnsi="Garamond" w:cs="Garamond"/>
-          <w:b/>
-          <w:bCs/>
-          <w:color w:val="auto"/>
-          <w:sz w:val="24"/>
-          <w:szCs w:val="24"/>
           <w:highlight w:val="none"/>
-        </w:rPr>
-      </w:r>
-      <w:r>
-        <w:rPr>
-          <w:rFonts w:ascii="Garamond" w:hAnsi="Garamond" w:cs="Garamond"/>
-          <w:b/>
-          <w:bCs/>
-          <w:color w:val="auto"/>
-          <w:sz w:val="12"/>
-          <w:szCs w:val="12"/>
-        </w:rPr>
-      </w:r>
-      <w:r>
-        <w:rPr>
-          <w:rFonts w:ascii="Garamond" w:hAnsi="Garamond" w:cs="Garamond"/>
-          <w:b/>
-          <w:bCs/>
-          <w:color w:val="auto"/>
-          <w:sz w:val="12"/>
-          <w:szCs w:val="12"/>
+          <w:lang w:val="en-MY"/>
         </w:rPr>
       </w:r>
     </w:p>
@@ -4904,6 +4835,15 @@
           <w:u w:val="single"/>
         </w:rPr>
       </w:r>
+      <w:r>
+        <w:rPr>
+          <w:rFonts w:ascii="Garamond" w:hAnsi="Garamond" w:cs="Garamond"/>
+          <w:color w:val="auto"/>
+          <w:sz w:val="12"/>
+          <w:szCs w:val="12"/>
+          <w:u w:val="single"/>
+        </w:rPr>
+      </w:r>
     </w:p>
     <w:tbl>
       <w:tblPr>
@@ -5663,8 +5603,8 @@
         <w:rPr>
           <w:rFonts w:ascii="Garamond" w:hAnsi="Garamond" w:cs="Garamond"/>
           <w:color w:val="auto"/>
-          <w:sz w:val="12"/>
-          <w:szCs w:val="12"/>
+          <w:sz w:val="10"/>
+          <w:szCs w:val="10"/>
           <w:u w:val="single"/>
         </w:rPr>
       </w:pPr>
@@ -5681,8 +5621,8 @@
         <w:rPr>
           <w:rFonts w:ascii="Garamond" w:hAnsi="Garamond" w:cs="Garamond"/>
           <w:color w:val="auto"/>
-          <w:sz w:val="12"/>
-          <w:szCs w:val="12"/>
+          <w:sz w:val="10"/>
+          <w:szCs w:val="10"/>
           <w:u w:val="single"/>
         </w:rPr>
       </w:r>
@@ -5690,8 +5630,8 @@
         <w:rPr>
           <w:rFonts w:ascii="Garamond" w:hAnsi="Garamond" w:cs="Garamond"/>
           <w:color w:val="auto"/>
-          <w:sz w:val="12"/>
-          <w:szCs w:val="12"/>
+          <w:sz w:val="10"/>
+          <w:szCs w:val="10"/>
           <w:u w:val="single"/>
         </w:rPr>
       </w:r>

</xml_diff>